<commit_message>
Updated some minor issues
</commit_message>
<xml_diff>
--- a/Documentation/Powershell Coding Standard.docx
+++ b/Documentation/Powershell Coding Standard.docx
@@ -405,7 +405,17 @@
           <w:sz w:val="24"/>
           <w:szCs w:val="24"/>
         </w:rPr>
-        <w:t>CmdLets</w:t>
+        <w:t>Cmdlet</w:t>
+      </w:r>
+      <w:r>
+        <w:rPr>
+          <w:rFonts w:ascii="Times New Roman" w:hAnsi="Times New Roman" w:cs="Times New Roman"/>
+          <w:bCs/>
+          <w:iCs/>
+          <w:sz w:val="24"/>
+          <w:szCs w:val="24"/>
+        </w:rPr>
+        <w:t>s</w:t>
       </w:r>
       <w:proofErr w:type="spellEnd"/>
       <w:r>
@@ -787,7 +797,7 @@
           <w:sz w:val="24"/>
           <w:szCs w:val="24"/>
         </w:rPr>
-        <w:t>CmdLet</w:t>
+        <w:t>Cmdlet</w:t>
       </w:r>
       <w:proofErr w:type="spellEnd"/>
       <w:r>
@@ -1321,7 +1331,15 @@
                 <w:rFonts w:ascii="Times New Roman" w:eastAsia="Times New Roman" w:hAnsi="Times New Roman" w:cs="Times New Roman"/>
                 <w:noProof/>
               </w:rPr>
-              <w:t>Cmdlet &amp; Function Name</w:t>
+              <w:t>Cmdlet</w:t>
+            </w:r>
+            <w:r>
+              <w:rPr>
+                <w:rStyle w:val="Hyperlink"/>
+                <w:rFonts w:ascii="Times New Roman" w:eastAsia="Times New Roman" w:hAnsi="Times New Roman" w:cs="Times New Roman"/>
+                <w:noProof/>
+              </w:rPr>
+              <w:t xml:space="preserve"> &amp; Function Name</w:t>
             </w:r>
             <w:r>
               <w:rPr>
@@ -1531,7 +1549,15 @@
                 <w:rFonts w:ascii="Times New Roman" w:hAnsi="Times New Roman" w:cs="Times New Roman"/>
                 <w:noProof/>
               </w:rPr>
-              <w:t>Cmdlet &amp; Function Argument Names</w:t>
+              <w:t>Cmdlet</w:t>
+            </w:r>
+            <w:r>
+              <w:rPr>
+                <w:rStyle w:val="Hyperlink"/>
+                <w:rFonts w:ascii="Times New Roman" w:hAnsi="Times New Roman" w:cs="Times New Roman"/>
+                <w:noProof/>
+              </w:rPr>
+              <w:t xml:space="preserve"> &amp; Function Argument Names</w:t>
             </w:r>
             <w:r>
               <w:rPr>
@@ -3098,7 +3124,23 @@
                 <w:rFonts w:ascii="Times New Roman" w:hAnsi="Times New Roman" w:cs="Times New Roman"/>
                 <w:noProof/>
               </w:rPr>
-              <w:t>Full CmdLet and Full Parameter Names</w:t>
+              <w:t xml:space="preserve">Full </w:t>
+            </w:r>
+            <w:r>
+              <w:rPr>
+                <w:rStyle w:val="Hyperlink"/>
+                <w:rFonts w:ascii="Times New Roman" w:hAnsi="Times New Roman" w:cs="Times New Roman"/>
+                <w:noProof/>
+              </w:rPr>
+              <w:t>Cmdlet</w:t>
+            </w:r>
+            <w:r>
+              <w:rPr>
+                <w:rStyle w:val="Hyperlink"/>
+                <w:rFonts w:ascii="Times New Roman" w:hAnsi="Times New Roman" w:cs="Times New Roman"/>
+                <w:noProof/>
+              </w:rPr>
+              <w:t xml:space="preserve"> and Full Parameter Names</w:t>
             </w:r>
             <w:r>
               <w:rPr>
@@ -4380,7 +4422,17 @@
           <w:sz w:val="23"/>
           <w:szCs w:val="23"/>
         </w:rPr>
-        <w:t>Cmdlets</w:t>
+        <w:t>Cmdlet</w:t>
+      </w:r>
+      <w:r>
+        <w:rPr>
+          <w:rFonts w:ascii="Times New Roman" w:eastAsia="Times New Roman" w:hAnsi="Times New Roman" w:cs="Times New Roman"/>
+          <w:bCs/>
+          <w:i/>
+          <w:sz w:val="23"/>
+          <w:szCs w:val="23"/>
+        </w:rPr>
+        <w:t>s</w:t>
       </w:r>
       <w:proofErr w:type="spellEnd"/>
       <w:r>
@@ -5169,7 +5221,21 @@
             <w:rStyle w:val="Hyperlink"/>
             <w:rFonts w:ascii="Times New Roman" w:eastAsia="Times New Roman" w:hAnsi="Times New Roman" w:cs="Times New Roman"/>
           </w:rPr>
-          <w:t>https://github.com/stimepy/smallprgs/blob/master/Documents/Standard%20Cmdlet%20Parameter%20Names%20and%20Types.pdf</w:t>
+          <w:t>https://github.com/stimepy/smallprgs/blob/master/Documents/Standard%20</w:t>
+        </w:r>
+        <w:r>
+          <w:rPr>
+            <w:rStyle w:val="Hyperlink"/>
+            <w:rFonts w:ascii="Times New Roman" w:eastAsia="Times New Roman" w:hAnsi="Times New Roman" w:cs="Times New Roman"/>
+          </w:rPr>
+          <w:t>Cmdlet</w:t>
+        </w:r>
+        <w:r>
+          <w:rPr>
+            <w:rStyle w:val="Hyperlink"/>
+            <w:rFonts w:ascii="Times New Roman" w:eastAsia="Times New Roman" w:hAnsi="Times New Roman" w:cs="Times New Roman"/>
+          </w:rPr>
+          <w:t>%20Parameter%20Names%20and%20Types.pdf</w:t>
         </w:r>
       </w:hyperlink>
       <w:r>
@@ -6765,7 +6831,10 @@
       </w:r>
       <w:proofErr w:type="spellStart"/>
       <w:r>
-        <w:t>cmdlets</w:t>
+        <w:t>cmdlet</w:t>
+      </w:r>
+      <w:r>
+        <w:t>s</w:t>
       </w:r>
       <w:proofErr w:type="spellEnd"/>
       <w:r>
@@ -6779,7 +6848,10 @@
       </w:r>
       <w:proofErr w:type="spellStart"/>
       <w:r>
-        <w:t>cmdlets</w:t>
+        <w:t>cmdlet</w:t>
+      </w:r>
+      <w:r>
+        <w:t>s</w:t>
       </w:r>
       <w:proofErr w:type="spellEnd"/>
       <w:r>
@@ -12699,7 +12771,7 @@
           <w:sz w:val="27"/>
           <w:szCs w:val="27"/>
         </w:rPr>
-        <w:t>CmdLet</w:t>
+        <w:t>cmdlet</w:t>
       </w:r>
       <w:proofErr w:type="spellEnd"/>
       <w:r>
@@ -12770,7 +12842,7 @@
         <w:rPr>
           <w:rFonts w:ascii="Times New Roman" w:hAnsi="Times New Roman" w:cs="Times New Roman"/>
         </w:rPr>
-        <w:t>CmdLet</w:t>
+        <w:t>cmdlet</w:t>
       </w:r>
       <w:proofErr w:type="spellEnd"/>
       <w:r>
@@ -12798,7 +12870,7 @@
         <w:rPr>
           <w:rFonts w:ascii="Times New Roman" w:hAnsi="Times New Roman" w:cs="Times New Roman"/>
         </w:rPr>
-        <w:t>CmdLet</w:t>
+        <w:t>cmdlet</w:t>
       </w:r>
       <w:proofErr w:type="spellEnd"/>
       <w:r>
@@ -16692,6 +16764,12 @@
         <w:rPr>
           <w:rFonts w:ascii="Times New Roman" w:eastAsia="Batang" w:hAnsi="Times New Roman" w:cs="Times New Roman"/>
         </w:rPr>
+        <w:t xml:space="preserve"> board?</w:t>
+      </w:r>
+      <w:r>
+        <w:rPr>
+          <w:rFonts w:ascii="Times New Roman" w:eastAsia="Batang" w:hAnsi="Times New Roman" w:cs="Times New Roman"/>
+        </w:rPr>
         <w:t xml:space="preserve"> </w:t>
       </w:r>
     </w:p>
@@ -16721,17 +16799,15 @@
           <w:rFonts w:ascii="Times New Roman" w:eastAsia="Batang" w:hAnsi="Times New Roman" w:cs="Times New Roman"/>
           <w:b/>
         </w:rPr>
-        <w:t xml:space="preserve">Team Information </w:t>
-      </w:r>
-      <w:proofErr w:type="spellStart"/>
+        <w:t xml:space="preserve">Team Documentation </w:t>
+      </w:r>
       <w:r>
         <w:rPr>
           <w:rFonts w:ascii="Times New Roman" w:eastAsia="Batang" w:hAnsi="Times New Roman" w:cs="Times New Roman"/>
           <w:b/>
         </w:rPr>
-        <w:t>Calander</w:t>
-      </w:r>
-      <w:proofErr w:type="spellEnd"/>
+        <w:t>Library</w:t>
+      </w:r>
       <w:r>
         <w:rPr>
           <w:rFonts w:ascii="Times New Roman" w:eastAsia="Batang" w:hAnsi="Times New Roman" w:cs="Times New Roman"/>
@@ -16745,11 +16821,57 @@
         </w:rPr>
         <w:t xml:space="preserve"> </w:t>
       </w:r>
+      <w:r>
+        <w:rPr>
+          <w:rFonts w:ascii="Times New Roman" w:eastAsia="Batang" w:hAnsi="Times New Roman" w:cs="Times New Roman"/>
+        </w:rPr>
+        <w:t>Google Docs</w:t>
+      </w:r>
+      <w:r>
+        <w:rPr>
+          <w:rFonts w:ascii="Times New Roman" w:eastAsia="Batang" w:hAnsi="Times New Roman" w:cs="Times New Roman"/>
+        </w:rPr>
+        <w:t>?</w:t>
+      </w:r>
+      <w:r>
+        <w:rPr>
+          <w:rFonts w:ascii="Times New Roman" w:eastAsia="Batang" w:hAnsi="Times New Roman" w:cs="Times New Roman"/>
+        </w:rPr>
+        <w:t xml:space="preserve"> </w:t>
+      </w:r>
+      <w:proofErr w:type="gramStart"/>
+      <w:r>
+        <w:rPr>
+          <w:rFonts w:ascii="Times New Roman" w:eastAsia="Batang" w:hAnsi="Times New Roman" w:cs="Times New Roman"/>
+        </w:rPr>
+        <w:t>or</w:t>
+      </w:r>
+      <w:proofErr w:type="gramEnd"/>
+      <w:r>
+        <w:rPr>
+          <w:rFonts w:ascii="Times New Roman" w:eastAsia="Batang" w:hAnsi="Times New Roman" w:cs="Times New Roman"/>
+        </w:rPr>
+        <w:t xml:space="preserve"> </w:t>
+      </w:r>
       <w:proofErr w:type="spellStart"/>
       <w:r>
         <w:rPr>
           <w:rFonts w:ascii="Times New Roman" w:eastAsia="Batang" w:hAnsi="Times New Roman" w:cs="Times New Roman"/>
         </w:rPr>
+        <w:t>Sharepoint</w:t>
+      </w:r>
+      <w:proofErr w:type="spellEnd"/>
+      <w:r>
+        <w:rPr>
+          <w:rFonts w:ascii="Times New Roman" w:eastAsia="Batang" w:hAnsi="Times New Roman" w:cs="Times New Roman"/>
+        </w:rPr>
+        <w:t xml:space="preserve">? Or </w:t>
+      </w:r>
+      <w:proofErr w:type="spellStart"/>
+      <w:r>
+        <w:rPr>
+          <w:rFonts w:ascii="Times New Roman" w:eastAsia="Batang" w:hAnsi="Times New Roman" w:cs="Times New Roman"/>
+        </w:rPr>
         <w:t>Jira</w:t>
       </w:r>
       <w:proofErr w:type="spellEnd"/>
@@ -16757,85 +16879,8 @@
         <w:rPr>
           <w:rFonts w:ascii="Times New Roman" w:eastAsia="Batang" w:hAnsi="Times New Roman" w:cs="Times New Roman"/>
         </w:rPr>
-        <w:t xml:space="preserve"> or </w:t>
-      </w:r>
-      <w:proofErr w:type="spellStart"/>
-      <w:r>
-        <w:rPr>
-          <w:rFonts w:ascii="Times New Roman" w:eastAsia="Batang" w:hAnsi="Times New Roman" w:cs="Times New Roman"/>
-        </w:rPr>
-        <w:t>Sharepoint</w:t>
-      </w:r>
-      <w:proofErr w:type="spellEnd"/>
-      <w:r>
-        <w:rPr>
-          <w:rFonts w:ascii="Times New Roman" w:eastAsia="Batang" w:hAnsi="Times New Roman" w:cs="Times New Roman"/>
-        </w:rPr>
-        <w:t xml:space="preserve"> (Need to Decide)  </w:t>
-      </w:r>
-    </w:p>
-    <w:p>
-      <w:pPr>
-        <w:autoSpaceDE w:val="0"/>
-        <w:autoSpaceDN w:val="0"/>
-        <w:adjustRightInd w:val="0"/>
-        <w:spacing w:after="0" w:line="240" w:lineRule="auto"/>
-        <w:rPr>
-          <w:rFonts w:ascii="Times New Roman" w:eastAsia="Batang" w:hAnsi="Times New Roman" w:cs="Times New Roman"/>
-        </w:rPr>
-      </w:pPr>
-    </w:p>
-    <w:p>
-      <w:pPr>
-        <w:autoSpaceDE w:val="0"/>
-        <w:autoSpaceDN w:val="0"/>
-        <w:adjustRightInd w:val="0"/>
-        <w:spacing w:after="0" w:line="240" w:lineRule="auto"/>
-        <w:rPr>
-          <w:rFonts w:ascii="Times New Roman" w:eastAsia="Batang" w:hAnsi="Times New Roman" w:cs="Times New Roman"/>
-        </w:rPr>
-      </w:pPr>
-      <w:r>
-        <w:rPr>
-          <w:rFonts w:ascii="Times New Roman" w:eastAsia="Batang" w:hAnsi="Times New Roman" w:cs="Times New Roman"/>
-          <w:b/>
-        </w:rPr>
-        <w:t xml:space="preserve">Team Documentation </w:t>
-      </w:r>
-      <w:r>
-        <w:rPr>
-          <w:rFonts w:ascii="Times New Roman" w:eastAsia="Batang" w:hAnsi="Times New Roman" w:cs="Times New Roman"/>
-          <w:b/>
-        </w:rPr>
-        <w:t>Library</w:t>
-      </w:r>
-      <w:r>
-        <w:rPr>
-          <w:rFonts w:ascii="Times New Roman" w:eastAsia="Batang" w:hAnsi="Times New Roman" w:cs="Times New Roman"/>
-          <w:b/>
-        </w:rPr>
-        <w:t>:</w:t>
-      </w:r>
-      <w:r>
-        <w:rPr>
-          <w:rFonts w:ascii="Times New Roman" w:eastAsia="Batang" w:hAnsi="Times New Roman" w:cs="Times New Roman"/>
-        </w:rPr>
-        <w:t xml:space="preserve"> </w:t>
-      </w:r>
-      <w:r>
-        <w:rPr>
-          <w:rFonts w:ascii="Times New Roman" w:eastAsia="Batang" w:hAnsi="Times New Roman" w:cs="Times New Roman"/>
-        </w:rPr>
-        <w:t xml:space="preserve">Google Docs or </w:t>
-      </w:r>
-      <w:proofErr w:type="spellStart"/>
-      <w:r>
-        <w:rPr>
-          <w:rFonts w:ascii="Times New Roman" w:eastAsia="Batang" w:hAnsi="Times New Roman" w:cs="Times New Roman"/>
-        </w:rPr>
-        <w:t>Sharepoint</w:t>
-      </w:r>
-      <w:proofErr w:type="spellEnd"/>
+        <w:t xml:space="preserve"> Confluence</w:t>
+      </w:r>
       <w:r>
         <w:rPr>
           <w:rFonts w:ascii="Times New Roman" w:eastAsia="Batang" w:hAnsi="Times New Roman" w:cs="Times New Roman"/>
@@ -16909,7 +16954,7 @@
             <w:rPr>
               <w:noProof/>
             </w:rPr>
-            <w:t>16</w:t>
+            <w:t>14</w:t>
           </w:r>
         </w:fldSimple>
         <w:r>
@@ -21409,7 +21454,7 @@
 </file>
 
 <file path=customXml/itemProps1.xml><?xml version="1.0" encoding="utf-8"?>
-<ds:datastoreItem xmlns:ds="http://schemas.openxmlformats.org/officeDocument/2006/customXml" ds:itemID="{5321ADFC-D482-413F-A24F-E24BAFD75474}">
+<ds:datastoreItem xmlns:ds="http://schemas.openxmlformats.org/officeDocument/2006/customXml" ds:itemID="{3C3A9B30-7CFB-4F5D-B4A0-1EDFA00CBC2D}">
   <ds:schemaRefs>
     <ds:schemaRef ds:uri="http://schemas.openxmlformats.org/officeDocument/2006/bibliography"/>
   </ds:schemaRefs>
@@ -21417,7 +21462,7 @@
 </file>
 
 <file path=customXml/itemProps2.xml><?xml version="1.0" encoding="utf-8"?>
-<ds:datastoreItem xmlns:ds="http://schemas.openxmlformats.org/officeDocument/2006/customXml" ds:itemID="{9E0A4977-97C6-4E28-A497-AD99F94EC52D}">
+<ds:datastoreItem xmlns:ds="http://schemas.openxmlformats.org/officeDocument/2006/customXml" ds:itemID="{2EA038A1-5D1D-4007-8131-18F83F2705AF}">
   <ds:schemaRefs>
     <ds:schemaRef ds:uri="http://schemas.openxmlformats.org/officeDocument/2006/bibliography"/>
   </ds:schemaRefs>

</xml_diff>

<commit_message>
Grammar and spelling issues
</commit_message>
<xml_diff>
--- a/Documentation/Powershell Coding Standard.docx
+++ b/Documentation/Powershell Coding Standard.docx
@@ -57,7 +57,7 @@
           <w:b/>
           <w:bCs/>
         </w:rPr>
-        <w:t>18</w:t>
+        <w:t>24</w:t>
       </w:r>
       <w:r>
         <w:rPr>
@@ -324,7 +324,7 @@
           <w:sz w:val="24"/>
           <w:szCs w:val="24"/>
         </w:rPr>
-        <w:t xml:space="preserve">reference.  For more details and understanding please read the </w:t>
+        <w:t>reference.  For more detail</w:t>
       </w:r>
       <w:r>
         <w:rPr>
@@ -334,7 +334,17 @@
           <w:sz w:val="24"/>
           <w:szCs w:val="24"/>
         </w:rPr>
-        <w:t>see the appropriate section of the</w:t>
+        <w:t>s and understanding please read</w:t>
+      </w:r>
+      <w:r>
+        <w:rPr>
+          <w:rFonts w:ascii="Times New Roman" w:hAnsi="Times New Roman" w:cs="Times New Roman"/>
+          <w:bCs/>
+          <w:iCs/>
+          <w:sz w:val="24"/>
+          <w:szCs w:val="24"/>
+        </w:rPr>
+        <w:t xml:space="preserve"> the appropriate section of the</w:t>
       </w:r>
       <w:r>
         <w:rPr>
@@ -748,7 +758,27 @@
           <w:sz w:val="24"/>
           <w:szCs w:val="24"/>
         </w:rPr>
-        <w:t>Reuse your or other written code with possible</w:t>
+        <w:t>Reuse your or other written code w</w:t>
+      </w:r>
+      <w:r>
+        <w:rPr>
+          <w:rFonts w:ascii="Times New Roman" w:hAnsi="Times New Roman" w:cs="Times New Roman"/>
+          <w:bCs/>
+          <w:iCs/>
+          <w:sz w:val="24"/>
+          <w:szCs w:val="24"/>
+        </w:rPr>
+        <w:t>hen</w:t>
+      </w:r>
+      <w:r>
+        <w:rPr>
+          <w:rFonts w:ascii="Times New Roman" w:hAnsi="Times New Roman" w:cs="Times New Roman"/>
+          <w:bCs/>
+          <w:iCs/>
+          <w:sz w:val="24"/>
+          <w:szCs w:val="24"/>
+        </w:rPr>
+        <w:t xml:space="preserve"> possible</w:t>
       </w:r>
     </w:p>
     <w:p>
@@ -4391,7 +4421,27 @@
           <w:sz w:val="23"/>
           <w:szCs w:val="23"/>
         </w:rPr>
-        <w:t xml:space="preserve">  A True </w:t>
+        <w:t xml:space="preserve">  A </w:t>
+      </w:r>
+      <w:r>
+        <w:rPr>
+          <w:rFonts w:ascii="Times New Roman" w:eastAsia="Times New Roman" w:hAnsi="Times New Roman" w:cs="Times New Roman"/>
+          <w:bCs/>
+          <w:i/>
+          <w:sz w:val="23"/>
+          <w:szCs w:val="23"/>
+        </w:rPr>
+        <w:t>t</w:t>
+      </w:r>
+      <w:r>
+        <w:rPr>
+          <w:rFonts w:ascii="Times New Roman" w:eastAsia="Times New Roman" w:hAnsi="Times New Roman" w:cs="Times New Roman"/>
+          <w:bCs/>
+          <w:i/>
+          <w:sz w:val="23"/>
+          <w:szCs w:val="23"/>
+        </w:rPr>
+        <w:t xml:space="preserve">rue </w:t>
       </w:r>
       <w:proofErr w:type="spellStart"/>
       <w:r>
@@ -6849,7 +6899,13 @@
         </w:rPr>
       </w:pPr>
       <w:r>
-        <w:t xml:space="preserve">A function is a series of statements wrapped into a script block.  Advanced functions are more allowing you to write functions that can act like </w:t>
+        <w:t>A function is a series of statements wrapped into a script block.  Advanced functions are more</w:t>
+      </w:r>
+      <w:r>
+        <w:t>,</w:t>
+      </w:r>
+      <w:r>
+        <w:t xml:space="preserve"> allowing you to write functions that can act like </w:t>
       </w:r>
       <w:proofErr w:type="spellStart"/>
       <w:r>
@@ -6863,10 +6919,16 @@
         <w:t>.  This means that you can make your functions more robust, handle errors, support Verbose, Debug, Dynamic Parameters, Validate input, etc.   It would</w:t>
       </w:r>
       <w:r>
-        <w:t xml:space="preserve"> also</w:t>
-      </w:r>
-      <w:r>
-        <w:t xml:space="preserve"> be idea to have all functions act like </w:t>
+        <w:t xml:space="preserve"> </w:t>
+      </w:r>
+      <w:r>
+        <w:t>be idea</w:t>
+      </w:r>
+      <w:r>
+        <w:t>l</w:t>
+      </w:r>
+      <w:r>
+        <w:t xml:space="preserve"> to have all functions act like </w:t>
       </w:r>
       <w:proofErr w:type="spellStart"/>
       <w:r>
@@ -6894,19 +6956,34 @@
         <w:t xml:space="preserve"> functions but we all know that isn’t going to happen.</w:t>
       </w:r>
       <w:r>
-        <w:t xml:space="preserve">  In general I try to make use of </w:t>
+        <w:t xml:space="preserve">  So in general </w:t>
+      </w:r>
+      <w:r>
+        <w:t xml:space="preserve">try to make use of </w:t>
       </w:r>
       <w:r>
         <w:t>a</w:t>
       </w:r>
       <w:r>
-        <w:t>dvanced functions more often than not.  If there are no parameters</w:t>
-      </w:r>
-      <w:r>
-        <w:t>, the function is in support of an advanced function</w:t>
-      </w:r>
-      <w:r>
-        <w:t xml:space="preserve"> or it is an extremely simple function, then I would make use of a regular function.</w:t>
+        <w:t xml:space="preserve">dvanced functions more often than not.  </w:t>
+      </w:r>
+      <w:r>
+        <w:t>And use regular functions when</w:t>
+      </w:r>
+      <w:r>
+        <w:t xml:space="preserve"> there are no parameters</w:t>
+      </w:r>
+      <w:r>
+        <w:t xml:space="preserve"> or</w:t>
+      </w:r>
+      <w:r>
+        <w:t xml:space="preserve"> the function is in support of an advanced function</w:t>
+      </w:r>
+      <w:r>
+        <w:t xml:space="preserve"> or it is an extremely simple function</w:t>
+      </w:r>
+      <w:r>
+        <w:t>.</w:t>
       </w:r>
     </w:p>
     <w:p>
@@ -7140,7 +7217,19 @@
         <w:rPr>
           <w:rFonts w:ascii="Times New Roman" w:hAnsi="Times New Roman" w:cs="Times New Roman"/>
         </w:rPr>
-        <w:t xml:space="preserve"> allowing the</w:t>
+        <w:t xml:space="preserve"> </w:t>
+      </w:r>
+      <w:r>
+        <w:rPr>
+          <w:rFonts w:ascii="Times New Roman" w:hAnsi="Times New Roman" w:cs="Times New Roman"/>
+        </w:rPr>
+        <w:t xml:space="preserve">while still </w:t>
+      </w:r>
+      <w:r>
+        <w:rPr>
+          <w:rFonts w:ascii="Times New Roman" w:hAnsi="Times New Roman" w:cs="Times New Roman"/>
+        </w:rPr>
+        <w:t>allowing the</w:t>
       </w:r>
       <w:r>
         <w:rPr>
@@ -7158,21 +7247,7 @@
         <w:rPr>
           <w:rFonts w:ascii="Times New Roman" w:hAnsi="Times New Roman" w:cs="Times New Roman"/>
         </w:rPr>
-        <w:t xml:space="preserve"> still </w:t>
-      </w:r>
-      <w:proofErr w:type="gramStart"/>
-      <w:r>
-        <w:rPr>
-          <w:rFonts w:ascii="Times New Roman" w:hAnsi="Times New Roman" w:cs="Times New Roman"/>
-        </w:rPr>
-        <w:t>be</w:t>
-      </w:r>
-      <w:proofErr w:type="gramEnd"/>
-      <w:r>
-        <w:rPr>
-          <w:rFonts w:ascii="Times New Roman" w:hAnsi="Times New Roman" w:cs="Times New Roman"/>
-        </w:rPr>
-        <w:t xml:space="preserve"> readable.</w:t>
+        <w:t xml:space="preserve"> still be readable.</w:t>
       </w:r>
       <w:r>
         <w:rPr>
@@ -8906,30 +8981,17 @@
         </w:rPr>
         <w:t>Use something to describe the function and what it does. This way people reading over your code can quickly look and see exactly what it should be doing these headers are structured in such a way as they can be parsed and extracted. They are not useless like</w:t>
       </w:r>
-    </w:p>
-    <w:p>
-      <w:pPr>
-        <w:autoSpaceDE w:val="0"/>
-        <w:autoSpaceDN w:val="0"/>
-        <w:adjustRightInd w:val="0"/>
-        <w:spacing w:after="0" w:line="240" w:lineRule="auto"/>
-        <w:rPr>
-          <w:rFonts w:ascii="Times New Roman" w:hAnsi="Times New Roman" w:cs="Times New Roman"/>
-        </w:rPr>
-      </w:pPr>
-      <w:proofErr w:type="gramStart"/>
-      <w:r>
-        <w:rPr>
-          <w:rFonts w:ascii="Times New Roman" w:hAnsi="Times New Roman" w:cs="Times New Roman"/>
-        </w:rPr>
-        <w:t>normal</w:t>
-      </w:r>
-      <w:proofErr w:type="gramEnd"/>
-      <w:r>
-        <w:rPr>
-          <w:rFonts w:ascii="Times New Roman" w:hAnsi="Times New Roman" w:cs="Times New Roman"/>
-        </w:rPr>
-        <w:t xml:space="preserve"> headers. So take time to fill them out. If you do it right once no more documentation may be necessary.</w:t>
+      <w:r>
+        <w:rPr>
+          <w:rFonts w:ascii="Times New Roman" w:hAnsi="Times New Roman" w:cs="Times New Roman"/>
+        </w:rPr>
+        <w:t xml:space="preserve"> </w:t>
+      </w:r>
+      <w:r>
+        <w:rPr>
+          <w:rFonts w:ascii="Times New Roman" w:hAnsi="Times New Roman" w:cs="Times New Roman"/>
+        </w:rPr>
+        <w:t>normal headers. So take time to fill them out. If you do it right once no more documentation may be necessary.</w:t>
       </w:r>
     </w:p>
     <w:p>
@@ -9577,6 +9639,7 @@
           <w:rFonts w:ascii="Times New Roman" w:eastAsia="Batang" w:hAnsi="Times New Roman" w:cs="Times New Roman"/>
           <w:b/>
         </w:rPr>
+        <w:lastRenderedPageBreak/>
         <w:t>Example Function</w:t>
       </w:r>
       <w:r>
@@ -10412,7 +10475,21 @@
           <w:rFonts w:ascii="Times New Roman" w:hAnsi="Times New Roman" w:cs="Times New Roman"/>
           <w:i/>
         </w:rPr>
-        <w:t xml:space="preserve"> and complexity issues, but there is a point where they could be too much or worse, the comments could be wrong! This could be due to refactoring or overzealous commenting or code being updated. In a perfect world people would update comments but they don't. Keep comments simple, and keep your code clear so comments can stick to only complex items!</w:t>
+        <w:t xml:space="preserve"> and complexity issues, but there is a point where they could be too much or worse, the comments could be wrong! This could be due to refactoring or overzealous commenting or code being updated. In a perfect world people would update comments but they don't</w:t>
+      </w:r>
+      <w:r>
+        <w:rPr>
+          <w:rFonts w:ascii="Times New Roman" w:hAnsi="Times New Roman" w:cs="Times New Roman"/>
+          <w:i/>
+        </w:rPr>
+        <w:t>/won’t</w:t>
+      </w:r>
+      <w:r>
+        <w:rPr>
+          <w:rFonts w:ascii="Times New Roman" w:hAnsi="Times New Roman" w:cs="Times New Roman"/>
+          <w:i/>
+        </w:rPr>
+        <w:t>. Keep comments simple, and keep your code clear so comments can stick to only complex items!</w:t>
       </w:r>
     </w:p>
     <w:p>
@@ -10466,7 +10543,6 @@
           <w:sz w:val="27"/>
           <w:szCs w:val="27"/>
         </w:rPr>
-        <w:lastRenderedPageBreak/>
         <w:t>File Documentation</w:t>
       </w:r>
       <w:bookmarkEnd w:id="32"/>
@@ -11517,7 +11593,6 @@
           <w:sz w:val="18"/>
           <w:szCs w:val="18"/>
         </w:rPr>
-        <w:lastRenderedPageBreak/>
         <w:t>}</w:t>
       </w:r>
     </w:p>
@@ -11566,6 +11641,7 @@
           <w:b/>
           <w:i/>
         </w:rPr>
+        <w:lastRenderedPageBreak/>
         <w:t>Word to the Wise</w:t>
       </w:r>
       <w:r>
@@ -12454,7 +12530,6 @@
           <w:sz w:val="27"/>
           <w:szCs w:val="27"/>
         </w:rPr>
-        <w:lastRenderedPageBreak/>
         <w:t>Reusing Your Hard Work and the Hard Work of</w:t>
       </w:r>
       <w:r>
@@ -12509,6 +12584,7 @@
         <w:rPr>
           <w:rFonts w:ascii="Times New Roman" w:hAnsi="Times New Roman" w:cs="Times New Roman"/>
         </w:rPr>
+        <w:lastRenderedPageBreak/>
         <w:t>services</w:t>
       </w:r>
       <w:proofErr w:type="gramEnd"/>
@@ -13136,6 +13212,7 @@
           <w:rFonts w:ascii="Times New Roman" w:hAnsi="Times New Roman" w:cs="Times New Roman"/>
           <w:color w:val="auto"/>
         </w:rPr>
+        <w:lastRenderedPageBreak/>
         <w:t>Error Handling</w:t>
       </w:r>
       <w:bookmarkEnd w:id="44"/>
@@ -13918,7 +13995,6 @@
           <w:sz w:val="27"/>
           <w:szCs w:val="27"/>
         </w:rPr>
-        <w:lastRenderedPageBreak/>
         <w:t>Create a Source Code Control System Early and</w:t>
       </w:r>
       <w:r>
@@ -13973,6 +14049,7 @@
         <w:rPr>
           <w:rFonts w:ascii="Times New Roman" w:hAnsi="Times New Roman" w:cs="Times New Roman"/>
         </w:rPr>
+        <w:lastRenderedPageBreak/>
         <w:t>project's</w:t>
       </w:r>
       <w:proofErr w:type="gramEnd"/>
@@ -15303,268 +15380,268 @@
           <w:sz w:val="18"/>
           <w:szCs w:val="18"/>
         </w:rPr>
+        <w:t>$</w:t>
+      </w:r>
+      <w:proofErr w:type="spellStart"/>
+      <w:r>
+        <w:rPr>
+          <w:rFonts w:ascii="Batang" w:eastAsia="Batang" w:hAnsi="Batang" w:cs="Times New Roman"/>
+          <w:sz w:val="18"/>
+          <w:szCs w:val="18"/>
+        </w:rPr>
+        <w:t>p</w:t>
+      </w:r>
+      <w:r>
+        <w:rPr>
+          <w:rFonts w:ascii="Batang" w:eastAsia="Batang" w:hAnsi="Batang" w:cs="Times New Roman"/>
+          <w:sz w:val="18"/>
+          <w:szCs w:val="18"/>
+        </w:rPr>
+        <w:t>resident</w:t>
+      </w:r>
+      <w:r>
+        <w:rPr>
+          <w:rFonts w:ascii="Batang" w:eastAsia="Batang" w:hAnsi="Batang" w:cs="Times New Roman"/>
+          <w:sz w:val="18"/>
+          <w:szCs w:val="18"/>
+        </w:rPr>
+        <w:t>w</w:t>
+      </w:r>
+      <w:r>
+        <w:rPr>
+          <w:rFonts w:ascii="Batang" w:eastAsia="Batang" w:hAnsi="Batang" w:cs="Times New Roman"/>
+          <w:sz w:val="18"/>
+          <w:szCs w:val="18"/>
+        </w:rPr>
+        <w:t>ent</w:t>
+      </w:r>
+      <w:r>
+        <w:rPr>
+          <w:rFonts w:ascii="Batang" w:eastAsia="Batang" w:hAnsi="Batang" w:cs="Times New Roman"/>
+          <w:sz w:val="18"/>
+          <w:szCs w:val="18"/>
+        </w:rPr>
+        <w:t>c</w:t>
+      </w:r>
+      <w:r>
+        <w:rPr>
+          <w:rFonts w:ascii="Batang" w:eastAsia="Batang" w:hAnsi="Batang" w:cs="Times New Roman"/>
+          <w:sz w:val="18"/>
+          <w:szCs w:val="18"/>
+        </w:rPr>
+        <w:t>razy</w:t>
+      </w:r>
+      <w:proofErr w:type="spellEnd"/>
+      <w:r>
+        <w:rPr>
+          <w:rFonts w:ascii="Batang" w:eastAsia="Batang" w:hAnsi="Batang" w:cs="Times New Roman"/>
+          <w:sz w:val="18"/>
+          <w:szCs w:val="18"/>
+        </w:rPr>
+        <w:t xml:space="preserve"> = 22</w:t>
+      </w:r>
+    </w:p>
+    <w:p>
+      <w:pPr>
+        <w:autoSpaceDE w:val="0"/>
+        <w:autoSpaceDN w:val="0"/>
+        <w:adjustRightInd w:val="0"/>
+        <w:spacing w:after="0" w:line="240" w:lineRule="auto"/>
+        <w:rPr>
+          <w:rFonts w:ascii="Batang" w:eastAsia="Batang" w:hAnsi="Batang" w:cs="Times New Roman"/>
+          <w:sz w:val="18"/>
+          <w:szCs w:val="18"/>
+        </w:rPr>
+      </w:pPr>
+      <w:r>
+        <w:rPr>
+          <w:rFonts w:ascii="Batang" w:eastAsia="Batang" w:hAnsi="Batang" w:cs="Times New Roman"/>
+          <w:sz w:val="18"/>
+          <w:szCs w:val="18"/>
+        </w:rPr>
+        <w:t>$</w:t>
+      </w:r>
+      <w:proofErr w:type="spellStart"/>
+      <w:r>
+        <w:rPr>
+          <w:rFonts w:ascii="Batang" w:eastAsia="Batang" w:hAnsi="Batang" w:cs="Times New Roman"/>
+          <w:sz w:val="18"/>
+          <w:szCs w:val="18"/>
+        </w:rPr>
+        <w:t>w</w:t>
+      </w:r>
+      <w:r>
+        <w:rPr>
+          <w:rFonts w:ascii="Batang" w:eastAsia="Batang" w:hAnsi="Batang" w:cs="Times New Roman"/>
+          <w:sz w:val="18"/>
+          <w:szCs w:val="18"/>
+        </w:rPr>
+        <w:t>e</w:t>
+      </w:r>
+      <w:r>
+        <w:rPr>
+          <w:rFonts w:ascii="Batang" w:eastAsia="Batang" w:hAnsi="Batang" w:cs="Times New Roman"/>
+          <w:sz w:val="18"/>
+          <w:szCs w:val="18"/>
+        </w:rPr>
+        <w:t>g</w:t>
+      </w:r>
+      <w:r>
+        <w:rPr>
+          <w:rFonts w:ascii="Batang" w:eastAsia="Batang" w:hAnsi="Batang" w:cs="Times New Roman"/>
+          <w:sz w:val="18"/>
+          <w:szCs w:val="18"/>
+        </w:rPr>
+        <w:t>oofed</w:t>
+      </w:r>
+      <w:proofErr w:type="spellEnd"/>
+      <w:r>
+        <w:rPr>
+          <w:rFonts w:ascii="Batang" w:eastAsia="Batang" w:hAnsi="Batang" w:cs="Times New Roman"/>
+          <w:sz w:val="18"/>
+          <w:szCs w:val="18"/>
+        </w:rPr>
+        <w:t xml:space="preserve"> =</w:t>
+      </w:r>
+      <w:r>
+        <w:rPr>
+          <w:rFonts w:ascii="Batang" w:eastAsia="Batang" w:hAnsi="Batang" w:cs="Times New Roman"/>
+          <w:sz w:val="18"/>
+          <w:szCs w:val="18"/>
+        </w:rPr>
+        <w:t xml:space="preserve"> </w:t>
+      </w:r>
+      <w:r>
+        <w:rPr>
+          <w:rFonts w:ascii="Batang" w:eastAsia="Batang" w:hAnsi="Batang" w:cs="Times New Roman"/>
+          <w:sz w:val="18"/>
+          <w:szCs w:val="18"/>
+        </w:rPr>
+        <w:t>19</w:t>
+      </w:r>
+    </w:p>
+    <w:p>
+      <w:pPr>
+        <w:autoSpaceDE w:val="0"/>
+        <w:autoSpaceDN w:val="0"/>
+        <w:adjustRightInd w:val="0"/>
+        <w:spacing w:after="0" w:line="240" w:lineRule="auto"/>
+        <w:rPr>
+          <w:rFonts w:ascii="Batang" w:eastAsia="Batang" w:hAnsi="Batang" w:cs="Times New Roman"/>
+          <w:sz w:val="18"/>
+          <w:szCs w:val="18"/>
+        </w:rPr>
+      </w:pPr>
+      <w:r>
+        <w:rPr>
+          <w:rFonts w:ascii="Batang" w:eastAsia="Batang" w:hAnsi="Batang" w:cs="Times New Roman"/>
+          <w:sz w:val="18"/>
+          <w:szCs w:val="18"/>
+        </w:rPr>
+        <w:t>$</w:t>
+      </w:r>
+      <w:proofErr w:type="spellStart"/>
+      <w:r>
+        <w:rPr>
+          <w:rFonts w:ascii="Batang" w:eastAsia="Batang" w:hAnsi="Batang" w:cs="Times New Roman"/>
+          <w:sz w:val="18"/>
+          <w:szCs w:val="18"/>
+        </w:rPr>
+        <w:t>t</w:t>
+      </w:r>
+      <w:r>
+        <w:rPr>
+          <w:rFonts w:ascii="Batang" w:eastAsia="Batang" w:hAnsi="Batang" w:cs="Times New Roman"/>
+          <w:sz w:val="18"/>
+          <w:szCs w:val="18"/>
+        </w:rPr>
+        <w:t>hey</w:t>
+      </w:r>
+      <w:r>
+        <w:rPr>
+          <w:rFonts w:ascii="Batang" w:eastAsia="Batang" w:hAnsi="Batang" w:cs="Times New Roman"/>
+          <w:sz w:val="18"/>
+          <w:szCs w:val="18"/>
+        </w:rPr>
+        <w:t>d</w:t>
+      </w:r>
+      <w:r>
+        <w:rPr>
+          <w:rFonts w:ascii="Batang" w:eastAsia="Batang" w:hAnsi="Batang" w:cs="Times New Roman"/>
+          <w:sz w:val="18"/>
+          <w:szCs w:val="18"/>
+        </w:rPr>
+        <w:t>idnt</w:t>
+      </w:r>
+      <w:r>
+        <w:rPr>
+          <w:rFonts w:ascii="Batang" w:eastAsia="Batang" w:hAnsi="Batang" w:cs="Times New Roman"/>
+          <w:sz w:val="18"/>
+          <w:szCs w:val="18"/>
+        </w:rPr>
+        <w:t>p</w:t>
+      </w:r>
+      <w:r>
+        <w:rPr>
+          <w:rFonts w:ascii="Batang" w:eastAsia="Batang" w:hAnsi="Batang" w:cs="Times New Roman"/>
+          <w:sz w:val="18"/>
+          <w:szCs w:val="18"/>
+        </w:rPr>
+        <w:t>ay</w:t>
+      </w:r>
+      <w:proofErr w:type="spellEnd"/>
+      <w:r>
+        <w:rPr>
+          <w:rFonts w:ascii="Batang" w:eastAsia="Batang" w:hAnsi="Batang" w:cs="Times New Roman"/>
+          <w:sz w:val="18"/>
+          <w:szCs w:val="18"/>
+        </w:rPr>
+        <w:t xml:space="preserve"> </w:t>
+      </w:r>
+      <w:r>
+        <w:rPr>
+          <w:rFonts w:ascii="Batang" w:eastAsia="Batang" w:hAnsi="Batang" w:cs="Times New Roman"/>
+          <w:sz w:val="18"/>
+          <w:szCs w:val="18"/>
+        </w:rPr>
+        <w:t>=</w:t>
+      </w:r>
+      <w:r>
+        <w:rPr>
+          <w:rFonts w:ascii="Batang" w:eastAsia="Batang" w:hAnsi="Batang" w:cs="Times New Roman"/>
+          <w:sz w:val="18"/>
+          <w:szCs w:val="18"/>
+        </w:rPr>
+        <w:t xml:space="preserve"> </w:t>
+      </w:r>
+      <w:r>
+        <w:rPr>
+          <w:rFonts w:ascii="Batang" w:eastAsia="Batang" w:hAnsi="Batang" w:cs="Times New Roman"/>
+          <w:sz w:val="18"/>
+          <w:szCs w:val="18"/>
+        </w:rPr>
+        <w:t>16</w:t>
+      </w:r>
+    </w:p>
+    <w:p>
+      <w:pPr>
+        <w:autoSpaceDE w:val="0"/>
+        <w:autoSpaceDN w:val="0"/>
+        <w:adjustRightInd w:val="0"/>
+        <w:spacing w:after="0" w:line="240" w:lineRule="auto"/>
+        <w:rPr>
+          <w:rFonts w:ascii="Batang" w:eastAsia="Batang" w:hAnsi="Batang" w:cs="Times New Roman"/>
+          <w:sz w:val="18"/>
+          <w:szCs w:val="18"/>
+        </w:rPr>
+      </w:pPr>
+      <w:r>
+        <w:rPr>
+          <w:rFonts w:ascii="Batang" w:eastAsia="Batang" w:hAnsi="Batang" w:cs="Times New Roman"/>
+          <w:sz w:val="18"/>
+          <w:szCs w:val="18"/>
+        </w:rPr>
         <w:lastRenderedPageBreak/>
-        <w:t>$</w:t>
-      </w:r>
-      <w:proofErr w:type="spellStart"/>
-      <w:r>
-        <w:rPr>
-          <w:rFonts w:ascii="Batang" w:eastAsia="Batang" w:hAnsi="Batang" w:cs="Times New Roman"/>
-          <w:sz w:val="18"/>
-          <w:szCs w:val="18"/>
-        </w:rPr>
-        <w:t>p</w:t>
-      </w:r>
-      <w:r>
-        <w:rPr>
-          <w:rFonts w:ascii="Batang" w:eastAsia="Batang" w:hAnsi="Batang" w:cs="Times New Roman"/>
-          <w:sz w:val="18"/>
-          <w:szCs w:val="18"/>
-        </w:rPr>
-        <w:t>resident</w:t>
-      </w:r>
-      <w:r>
-        <w:rPr>
-          <w:rFonts w:ascii="Batang" w:eastAsia="Batang" w:hAnsi="Batang" w:cs="Times New Roman"/>
-          <w:sz w:val="18"/>
-          <w:szCs w:val="18"/>
-        </w:rPr>
-        <w:t>w</w:t>
-      </w:r>
-      <w:r>
-        <w:rPr>
-          <w:rFonts w:ascii="Batang" w:eastAsia="Batang" w:hAnsi="Batang" w:cs="Times New Roman"/>
-          <w:sz w:val="18"/>
-          <w:szCs w:val="18"/>
-        </w:rPr>
-        <w:t>ent</w:t>
-      </w:r>
-      <w:r>
-        <w:rPr>
-          <w:rFonts w:ascii="Batang" w:eastAsia="Batang" w:hAnsi="Batang" w:cs="Times New Roman"/>
-          <w:sz w:val="18"/>
-          <w:szCs w:val="18"/>
-        </w:rPr>
-        <w:t>c</w:t>
-      </w:r>
-      <w:r>
-        <w:rPr>
-          <w:rFonts w:ascii="Batang" w:eastAsia="Batang" w:hAnsi="Batang" w:cs="Times New Roman"/>
-          <w:sz w:val="18"/>
-          <w:szCs w:val="18"/>
-        </w:rPr>
-        <w:t>razy</w:t>
-      </w:r>
-      <w:proofErr w:type="spellEnd"/>
-      <w:r>
-        <w:rPr>
-          <w:rFonts w:ascii="Batang" w:eastAsia="Batang" w:hAnsi="Batang" w:cs="Times New Roman"/>
-          <w:sz w:val="18"/>
-          <w:szCs w:val="18"/>
-        </w:rPr>
-        <w:t xml:space="preserve"> = 22</w:t>
-      </w:r>
-    </w:p>
-    <w:p>
-      <w:pPr>
-        <w:autoSpaceDE w:val="0"/>
-        <w:autoSpaceDN w:val="0"/>
-        <w:adjustRightInd w:val="0"/>
-        <w:spacing w:after="0" w:line="240" w:lineRule="auto"/>
-        <w:rPr>
-          <w:rFonts w:ascii="Batang" w:eastAsia="Batang" w:hAnsi="Batang" w:cs="Times New Roman"/>
-          <w:sz w:val="18"/>
-          <w:szCs w:val="18"/>
-        </w:rPr>
-      </w:pPr>
-      <w:r>
-        <w:rPr>
-          <w:rFonts w:ascii="Batang" w:eastAsia="Batang" w:hAnsi="Batang" w:cs="Times New Roman"/>
-          <w:sz w:val="18"/>
-          <w:szCs w:val="18"/>
-        </w:rPr>
-        <w:t>$</w:t>
-      </w:r>
-      <w:proofErr w:type="spellStart"/>
-      <w:r>
-        <w:rPr>
-          <w:rFonts w:ascii="Batang" w:eastAsia="Batang" w:hAnsi="Batang" w:cs="Times New Roman"/>
-          <w:sz w:val="18"/>
-          <w:szCs w:val="18"/>
-        </w:rPr>
-        <w:t>w</w:t>
-      </w:r>
-      <w:r>
-        <w:rPr>
-          <w:rFonts w:ascii="Batang" w:eastAsia="Batang" w:hAnsi="Batang" w:cs="Times New Roman"/>
-          <w:sz w:val="18"/>
-          <w:szCs w:val="18"/>
-        </w:rPr>
-        <w:t>e</w:t>
-      </w:r>
-      <w:r>
-        <w:rPr>
-          <w:rFonts w:ascii="Batang" w:eastAsia="Batang" w:hAnsi="Batang" w:cs="Times New Roman"/>
-          <w:sz w:val="18"/>
-          <w:szCs w:val="18"/>
-        </w:rPr>
-        <w:t>g</w:t>
-      </w:r>
-      <w:r>
-        <w:rPr>
-          <w:rFonts w:ascii="Batang" w:eastAsia="Batang" w:hAnsi="Batang" w:cs="Times New Roman"/>
-          <w:sz w:val="18"/>
-          <w:szCs w:val="18"/>
-        </w:rPr>
-        <w:t>oofed</w:t>
-      </w:r>
-      <w:proofErr w:type="spellEnd"/>
-      <w:r>
-        <w:rPr>
-          <w:rFonts w:ascii="Batang" w:eastAsia="Batang" w:hAnsi="Batang" w:cs="Times New Roman"/>
-          <w:sz w:val="18"/>
-          <w:szCs w:val="18"/>
-        </w:rPr>
-        <w:t xml:space="preserve"> =</w:t>
-      </w:r>
-      <w:r>
-        <w:rPr>
-          <w:rFonts w:ascii="Batang" w:eastAsia="Batang" w:hAnsi="Batang" w:cs="Times New Roman"/>
-          <w:sz w:val="18"/>
-          <w:szCs w:val="18"/>
-        </w:rPr>
-        <w:t xml:space="preserve"> </w:t>
-      </w:r>
-      <w:r>
-        <w:rPr>
-          <w:rFonts w:ascii="Batang" w:eastAsia="Batang" w:hAnsi="Batang" w:cs="Times New Roman"/>
-          <w:sz w:val="18"/>
-          <w:szCs w:val="18"/>
-        </w:rPr>
-        <w:t>19</w:t>
-      </w:r>
-    </w:p>
-    <w:p>
-      <w:pPr>
-        <w:autoSpaceDE w:val="0"/>
-        <w:autoSpaceDN w:val="0"/>
-        <w:adjustRightInd w:val="0"/>
-        <w:spacing w:after="0" w:line="240" w:lineRule="auto"/>
-        <w:rPr>
-          <w:rFonts w:ascii="Batang" w:eastAsia="Batang" w:hAnsi="Batang" w:cs="Times New Roman"/>
-          <w:sz w:val="18"/>
-          <w:szCs w:val="18"/>
-        </w:rPr>
-      </w:pPr>
-      <w:r>
-        <w:rPr>
-          <w:rFonts w:ascii="Batang" w:eastAsia="Batang" w:hAnsi="Batang" w:cs="Times New Roman"/>
-          <w:sz w:val="18"/>
-          <w:szCs w:val="18"/>
-        </w:rPr>
-        <w:t>$</w:t>
-      </w:r>
-      <w:proofErr w:type="spellStart"/>
-      <w:r>
-        <w:rPr>
-          <w:rFonts w:ascii="Batang" w:eastAsia="Batang" w:hAnsi="Batang" w:cs="Times New Roman"/>
-          <w:sz w:val="18"/>
-          <w:szCs w:val="18"/>
-        </w:rPr>
-        <w:t>t</w:t>
-      </w:r>
-      <w:r>
-        <w:rPr>
-          <w:rFonts w:ascii="Batang" w:eastAsia="Batang" w:hAnsi="Batang" w:cs="Times New Roman"/>
-          <w:sz w:val="18"/>
-          <w:szCs w:val="18"/>
-        </w:rPr>
-        <w:t>hey</w:t>
-      </w:r>
-      <w:r>
-        <w:rPr>
-          <w:rFonts w:ascii="Batang" w:eastAsia="Batang" w:hAnsi="Batang" w:cs="Times New Roman"/>
-          <w:sz w:val="18"/>
-          <w:szCs w:val="18"/>
-        </w:rPr>
-        <w:t>d</w:t>
-      </w:r>
-      <w:r>
-        <w:rPr>
-          <w:rFonts w:ascii="Batang" w:eastAsia="Batang" w:hAnsi="Batang" w:cs="Times New Roman"/>
-          <w:sz w:val="18"/>
-          <w:szCs w:val="18"/>
-        </w:rPr>
-        <w:t>idnt</w:t>
-      </w:r>
-      <w:r>
-        <w:rPr>
-          <w:rFonts w:ascii="Batang" w:eastAsia="Batang" w:hAnsi="Batang" w:cs="Times New Roman"/>
-          <w:sz w:val="18"/>
-          <w:szCs w:val="18"/>
-        </w:rPr>
-        <w:t>p</w:t>
-      </w:r>
-      <w:r>
-        <w:rPr>
-          <w:rFonts w:ascii="Batang" w:eastAsia="Batang" w:hAnsi="Batang" w:cs="Times New Roman"/>
-          <w:sz w:val="18"/>
-          <w:szCs w:val="18"/>
-        </w:rPr>
-        <w:t>ay</w:t>
-      </w:r>
-      <w:proofErr w:type="spellEnd"/>
-      <w:r>
-        <w:rPr>
-          <w:rFonts w:ascii="Batang" w:eastAsia="Batang" w:hAnsi="Batang" w:cs="Times New Roman"/>
-          <w:sz w:val="18"/>
-          <w:szCs w:val="18"/>
-        </w:rPr>
-        <w:t xml:space="preserve"> </w:t>
-      </w:r>
-      <w:r>
-        <w:rPr>
-          <w:rFonts w:ascii="Batang" w:eastAsia="Batang" w:hAnsi="Batang" w:cs="Times New Roman"/>
-          <w:sz w:val="18"/>
-          <w:szCs w:val="18"/>
-        </w:rPr>
-        <w:t>=</w:t>
-      </w:r>
-      <w:r>
-        <w:rPr>
-          <w:rFonts w:ascii="Batang" w:eastAsia="Batang" w:hAnsi="Batang" w:cs="Times New Roman"/>
-          <w:sz w:val="18"/>
-          <w:szCs w:val="18"/>
-        </w:rPr>
-        <w:t xml:space="preserve"> </w:t>
-      </w:r>
-      <w:r>
-        <w:rPr>
-          <w:rFonts w:ascii="Batang" w:eastAsia="Batang" w:hAnsi="Batang" w:cs="Times New Roman"/>
-          <w:sz w:val="18"/>
-          <w:szCs w:val="18"/>
-        </w:rPr>
-        <w:t>16</w:t>
-      </w:r>
-    </w:p>
-    <w:p>
-      <w:pPr>
-        <w:autoSpaceDE w:val="0"/>
-        <w:autoSpaceDN w:val="0"/>
-        <w:adjustRightInd w:val="0"/>
-        <w:spacing w:after="0" w:line="240" w:lineRule="auto"/>
-        <w:rPr>
-          <w:rFonts w:ascii="Batang" w:eastAsia="Batang" w:hAnsi="Batang" w:cs="Times New Roman"/>
-          <w:sz w:val="18"/>
-          <w:szCs w:val="18"/>
-        </w:rPr>
-      </w:pPr>
-      <w:r>
-        <w:rPr>
-          <w:rFonts w:ascii="Batang" w:eastAsia="Batang" w:hAnsi="Batang" w:cs="Times New Roman"/>
-          <w:sz w:val="18"/>
-          <w:szCs w:val="18"/>
-        </w:rPr>
         <w:t>$</w:t>
       </w:r>
       <w:r>
@@ -16494,9 +16571,6 @@
         <w:autoSpaceDN w:val="0"/>
         <w:adjustRightInd w:val="0"/>
         <w:spacing w:after="0" w:line="240" w:lineRule="auto"/>
-        <w:rPr>
-          <w:rFonts w:ascii="Times New Roman" w:eastAsia="Batang" w:hAnsi="Times New Roman" w:cs="Times New Roman"/>
-        </w:rPr>
       </w:pPr>
       <w:r>
         <w:rPr>
@@ -16523,6 +16597,46 @@
     </w:p>
     <w:p>
       <w:pPr>
+        <w:autoSpaceDE w:val="0"/>
+        <w:autoSpaceDN w:val="0"/>
+        <w:adjustRightInd w:val="0"/>
+        <w:spacing w:after="0" w:line="240" w:lineRule="auto"/>
+      </w:pPr>
+      <w:r>
+        <w:t>2.</w:t>
+      </w:r>
+      <w:r>
+        <w:tab/>
+      </w:r>
+      <w:r>
+        <w:rPr>
+          <w:rFonts w:ascii="Times New Roman" w:eastAsia="Batang" w:hAnsi="Times New Roman" w:cs="Times New Roman"/>
+        </w:rPr>
+        <w:t xml:space="preserve">5-24-2016 Grammar and spelling – Kris Sherrerd   </w:t>
+      </w:r>
+      <w:hyperlink r:id="rId15" w:history="1">
+        <w:r>
+          <w:rPr>
+            <w:rStyle w:val="Hyperlink"/>
+            <w:rFonts w:ascii="Times New Roman" w:eastAsia="Batang" w:hAnsi="Times New Roman" w:cs="Times New Roman"/>
+          </w:rPr>
+          <w:t>ksherrerd@eaglecrk.com</w:t>
+        </w:r>
+      </w:hyperlink>
+    </w:p>
+    <w:p>
+      <w:pPr>
+        <w:autoSpaceDE w:val="0"/>
+        <w:autoSpaceDN w:val="0"/>
+        <w:adjustRightInd w:val="0"/>
+        <w:spacing w:after="0" w:line="240" w:lineRule="auto"/>
+        <w:rPr>
+          <w:rFonts w:ascii="Times New Roman" w:eastAsia="Batang" w:hAnsi="Times New Roman" w:cs="Times New Roman"/>
+        </w:rPr>
+      </w:pPr>
+    </w:p>
+    <w:p>
+      <w:pPr>
         <w:rPr>
           <w:rFonts w:ascii="Times New Roman" w:eastAsia="Batang" w:hAnsi="Times New Roman" w:cs="Times New Roman"/>
         </w:rPr>
@@ -16915,7 +17029,7 @@
       </w:r>
     </w:p>
     <w:sectPr>
-      <w:footerReference w:type="default" r:id="rId15"/>
+      <w:footerReference w:type="default" r:id="rId16"/>
       <w:pgSz w:w="12240" w:h="15840"/>
       <w:pgMar w:top="1440" w:right="1440" w:bottom="1440" w:left="1440" w:header="720" w:footer="720" w:gutter="0"/>
       <w:cols w:space="720"/>
@@ -16980,7 +17094,7 @@
             <w:rPr>
               <w:noProof/>
             </w:rPr>
-            <w:t>10</w:t>
+            <w:t>15</w:t>
           </w:r>
         </w:fldSimple>
         <w:r>
@@ -21480,7 +21594,7 @@
 </file>
 
 <file path=customXml/itemProps1.xml><?xml version="1.0" encoding="utf-8"?>
-<ds:datastoreItem xmlns:ds="http://schemas.openxmlformats.org/officeDocument/2006/customXml" ds:itemID="{E68F82E8-9EAF-425F-B925-1D6B6230D825}">
+<ds:datastoreItem xmlns:ds="http://schemas.openxmlformats.org/officeDocument/2006/customXml" ds:itemID="{D4A92F0C-38D7-4BF7-8E04-F888BC699F70}">
   <ds:schemaRefs>
     <ds:schemaRef ds:uri="http://schemas.openxmlformats.org/officeDocument/2006/bibliography"/>
   </ds:schemaRefs>
@@ -21488,7 +21602,7 @@
 </file>
 
 <file path=customXml/itemProps2.xml><?xml version="1.0" encoding="utf-8"?>
-<ds:datastoreItem xmlns:ds="http://schemas.openxmlformats.org/officeDocument/2006/customXml" ds:itemID="{29D60417-F5EF-4496-BF05-3780A3F253BA}">
+<ds:datastoreItem xmlns:ds="http://schemas.openxmlformats.org/officeDocument/2006/customXml" ds:itemID="{6CAF4DFD-ED77-4D4E-AEA3-0FFCBD156477}">
   <ds:schemaRefs>
     <ds:schemaRef ds:uri="http://schemas.openxmlformats.org/officeDocument/2006/bibliography"/>
   </ds:schemaRefs>

</xml_diff>